<commit_message>
dodane zadania do programowania
</commit_message>
<xml_diff>
--- a/podstawy-programowania/tydz3-praktyka.docx
+++ b/podstawy-programowania/tydz3-praktyka.docx
@@ -768,64 +768,188 @@
           <w:vertAlign w:val="baseline"/>
           <w:lang w:val="pl-PL"/>
         </w:rPr>
-        <w:t>od 90 do 98 (włącznie</w:t>
+        <w:t>od 90 do 98 (włącznie) - bardzo dobry</w:t>
+      </w:r>
+    </w:p>
+    <w:p>
+      <w:pPr>
+        <w:numPr>
+          <w:ilvl w:val="0"/>
+          <w:numId w:val="0"/>
+        </w:numPr>
+        <w:ind w:leftChars="0" w:firstLine="420" w:firstLineChars="0"/>
+        <w:jc w:val="both"/>
+        <w:rPr>
+          <w:rFonts w:hint="default" w:ascii="Calibri" w:hAnsi="Calibri" w:cs="Calibri"/>
+          <w:sz w:val="24"/>
+          <w:szCs w:val="24"/>
+          <w:vertAlign w:val="baseline"/>
+          <w:lang w:val="pl-PL"/>
+        </w:rPr>
+      </w:pPr>
+      <w:r>
+        <w:rPr>
+          <w:rFonts w:hint="default" w:ascii="Calibri" w:hAnsi="Calibri" w:cs="Calibri"/>
+          <w:sz w:val="24"/>
+          <w:szCs w:val="24"/>
+          <w:vertAlign w:val="baseline"/>
+          <w:lang w:val="pl-PL"/>
+        </w:rPr>
+        <w:t>powyżej 98 - celujący</w:t>
+      </w:r>
+    </w:p>
+    <w:p>
+      <w:pPr>
+        <w:numPr>
+          <w:ilvl w:val="0"/>
+          <w:numId w:val="1"/>
+        </w:numPr>
+        <w:ind w:left="425" w:leftChars="0" w:hanging="425" w:firstLineChars="0"/>
+        <w:jc w:val="both"/>
+        <w:rPr>
+          <w:rFonts w:hint="default" w:ascii="Calibri" w:hAnsi="Calibri" w:cs="Calibri"/>
+          <w:sz w:val="24"/>
+          <w:szCs w:val="24"/>
+          <w:vertAlign w:val="baseline"/>
+          <w:lang w:val="pl-PL"/>
+        </w:rPr>
+      </w:pPr>
+      <w:r>
+        <w:rPr>
+          <w:rFonts w:hint="default" w:ascii="Calibri" w:hAnsi="Calibri" w:cs="Calibri"/>
+          <w:sz w:val="24"/>
+          <w:szCs w:val="24"/>
+          <w:vertAlign w:val="baseline"/>
+          <w:lang w:val="pl-PL"/>
+        </w:rPr>
+        <w:t xml:space="preserve">Napisać program, który poprosi użytkownika o podanie litery </w:t>
+      </w:r>
+      <w:r>
+        <w:rPr>
+          <w:rFonts w:hint="default" w:ascii="Calibri" w:hAnsi="Calibri"/>
+          <w:sz w:val="24"/>
+          <w:szCs w:val="24"/>
+          <w:vertAlign w:val="baseline"/>
+          <w:lang w:val="pl-PL"/>
+        </w:rPr>
+        <w:t>'t'</w:t>
+      </w:r>
+      <w:r>
+        <w:rPr>
+          <w:rFonts w:hint="default" w:ascii="Calibri" w:hAnsi="Calibri" w:cs="Calibri"/>
+          <w:sz w:val="24"/>
+          <w:szCs w:val="24"/>
+          <w:vertAlign w:val="baseline"/>
+          <w:lang w:val="pl-PL"/>
+        </w:rPr>
+        <w:t xml:space="preserve"> (trójkąt) lub </w:t>
+      </w:r>
+      <w:r>
+        <w:rPr>
+          <w:rFonts w:hint="default" w:ascii="Calibri" w:hAnsi="Calibri"/>
+          <w:sz w:val="24"/>
+          <w:szCs w:val="24"/>
+          <w:vertAlign w:val="baseline"/>
+          <w:lang w:val="pl-PL"/>
+        </w:rPr>
+        <w:t>'p'</w:t>
+      </w:r>
+      <w:r>
+        <w:rPr>
+          <w:rFonts w:hint="default" w:ascii="Calibri" w:hAnsi="Calibri" w:cs="Calibri"/>
+          <w:sz w:val="24"/>
+          <w:szCs w:val="24"/>
+          <w:vertAlign w:val="baseline"/>
+          <w:lang w:val="pl-PL"/>
+        </w:rPr>
+        <w:t xml:space="preserve"> (prostokąt). Następnie, w zależności od wybranej figury poprosi o podanie danych potrzebnych do obliczenia pola (wysokość i podstawa dla trójkąta, boków a oraz b dla prostokąta) oraz wydrukuje komunikat z wynikiem. W przypadku podania innej litery program powinien wyświetlić komunikat „Nie znam takiej figury.”</w:t>
+      </w:r>
+    </w:p>
+    <w:p>
+      <w:pPr>
+        <w:numPr>
+          <w:ilvl w:val="0"/>
+          <w:numId w:val="1"/>
+        </w:numPr>
+        <w:ind w:left="425" w:leftChars="0" w:hanging="425" w:firstLineChars="0"/>
+        <w:jc w:val="both"/>
+        <w:rPr>
+          <w:rFonts w:hint="default" w:ascii="Calibri" w:hAnsi="Calibri" w:cs="Calibri"/>
+          <w:sz w:val="24"/>
+          <w:szCs w:val="24"/>
+          <w:vertAlign w:val="baseline"/>
+          <w:lang w:val="pl-PL"/>
+        </w:rPr>
+      </w:pPr>
+      <w:r>
+        <w:rPr>
+          <w:rFonts w:hint="default" w:ascii="Calibri" w:hAnsi="Calibri" w:cs="Calibri"/>
+          <w:sz w:val="24"/>
+          <w:szCs w:val="24"/>
+          <w:vertAlign w:val="baseline"/>
+          <w:lang w:val="pl-PL"/>
+        </w:rPr>
+        <w:t xml:space="preserve">Napisać program, który poprosi o podanie liczby całkowitej, a następnie napisze jeden z komunikatów: </w:t>
+      </w:r>
+      <w:r>
+        <w:rPr>
+          <w:rFonts w:hint="default" w:ascii="Calibri" w:hAnsi="Calibri"/>
+          <w:sz w:val="24"/>
+          <w:szCs w:val="24"/>
+          <w:vertAlign w:val="baseline"/>
+          <w:lang w:val="pl-PL"/>
+        </w:rPr>
+        <w:t>"Podana liczba jest parzysta", "Podana liczba jest nieparzysta" (liczbę zero uznajemy za parzystą, zastosować instrukcj</w:t>
       </w:r>
       <w:bookmarkStart w:id="0" w:name="_GoBack"/>
       <w:bookmarkEnd w:id="0"/>
       <w:r>
         <w:rPr>
-          <w:rFonts w:hint="default" w:ascii="Calibri" w:hAnsi="Calibri" w:cs="Calibri"/>
-          <w:sz w:val="24"/>
-          <w:szCs w:val="24"/>
-          <w:vertAlign w:val="baseline"/>
-          <w:lang w:val="pl-PL"/>
-        </w:rPr>
-        <w:t>) - bardzo dobry</w:t>
-      </w:r>
-    </w:p>
-    <w:p>
-      <w:pPr>
-        <w:numPr>
-          <w:ilvl w:val="0"/>
-          <w:numId w:val="0"/>
-        </w:numPr>
-        <w:ind w:leftChars="0" w:firstLine="420" w:firstLineChars="0"/>
-        <w:jc w:val="both"/>
-        <w:rPr>
-          <w:rFonts w:hint="default" w:ascii="Calibri" w:hAnsi="Calibri" w:cs="Calibri"/>
-          <w:sz w:val="24"/>
-          <w:szCs w:val="24"/>
-          <w:vertAlign w:val="baseline"/>
-          <w:lang w:val="pl-PL"/>
-        </w:rPr>
-      </w:pPr>
-      <w:r>
-        <w:rPr>
-          <w:rFonts w:hint="default" w:ascii="Calibri" w:hAnsi="Calibri" w:cs="Calibri"/>
-          <w:sz w:val="24"/>
-          <w:szCs w:val="24"/>
-          <w:vertAlign w:val="baseline"/>
-          <w:lang w:val="pl-PL"/>
-        </w:rPr>
-        <w:t>powyżej 98 - celujący</w:t>
-      </w:r>
-    </w:p>
-    <w:p>
-      <w:pPr>
-        <w:numPr>
-          <w:ilvl w:val="0"/>
-          <w:numId w:val="0"/>
-        </w:numPr>
-        <w:ind w:left="420" w:leftChars="0" w:firstLine="420" w:firstLineChars="0"/>
-        <w:jc w:val="both"/>
-        <w:rPr>
-          <w:rFonts w:hint="default" w:ascii="Courier New" w:hAnsi="Courier New" w:cs="Courier New"/>
-          <w:sz w:val="24"/>
-          <w:szCs w:val="24"/>
-          <w:vertAlign w:val="baseline"/>
-          <w:lang w:val="pl-PL"/>
-        </w:rPr>
-      </w:pPr>
+          <w:rFonts w:hint="default" w:ascii="Calibri" w:hAnsi="Calibri"/>
+          <w:sz w:val="24"/>
+          <w:szCs w:val="24"/>
+          <w:vertAlign w:val="baseline"/>
+          <w:lang w:val="pl-PL"/>
+        </w:rPr>
+        <w:t>ę if oraz operator %).</w:t>
+      </w:r>
+    </w:p>
+    <w:p>
+      <w:pPr>
+        <w:numPr>
+          <w:ilvl w:val="0"/>
+          <w:numId w:val="1"/>
+        </w:numPr>
+        <w:ind w:left="425" w:leftChars="0" w:hanging="425" w:firstLineChars="0"/>
+        <w:jc w:val="both"/>
+        <w:rPr>
+          <w:rFonts w:hint="default" w:ascii="Calibri" w:hAnsi="Calibri" w:cs="Calibri"/>
+          <w:sz w:val="24"/>
+          <w:szCs w:val="24"/>
+          <w:vertAlign w:val="baseline"/>
+          <w:lang w:val="pl-PL"/>
+        </w:rPr>
+      </w:pPr>
+      <w:r>
+        <w:rPr>
+          <w:rFonts w:hint="default" w:ascii="Calibri" w:hAnsi="Calibri" w:cs="Calibri"/>
+          <w:sz w:val="24"/>
+          <w:szCs w:val="24"/>
+          <w:vertAlign w:val="baseline"/>
+          <w:lang w:val="pl-PL"/>
+        </w:rPr>
+        <w:t xml:space="preserve">Napisać program, który poprosi o podanie liczby całkowitej, a następnie napisze jeden z komunikatów: </w:t>
+      </w:r>
+      <w:r>
+        <w:rPr>
+          <w:rFonts w:hint="default" w:ascii="Calibri" w:hAnsi="Calibri"/>
+          <w:sz w:val="24"/>
+          <w:szCs w:val="24"/>
+          <w:vertAlign w:val="baseline"/>
+          <w:lang w:val="pl-PL"/>
+        </w:rPr>
+        <w:t>"Podaną liczbą jest zero", "Podana liczba jest parzysta", "Podana liczba jest nieparzysta" (zastosować zagłębione instrukcje if oraz operator %).</w:t>
+      </w:r>
     </w:p>
     <w:sectPr>
       <w:headerReference r:id="rId3" w:type="default"/>

</xml_diff>